<commit_message>
update lại vision nộp trong Nhom_25_PA2
</commit_message>
<xml_diff>
--- a/PA2/Nhom_25_PA2/Nhom_25_PA2_VisionDocument.docx
+++ b/PA2/Nhom_25_PA2/Nhom_25_PA2_VisionDocument.docx
@@ -35,7 +35,7 @@
         <w:rPr>
           <w:sz w:val="28"/>
         </w:rPr>
-        <w:t>1</w:t>
+        <w:t>2</w:t>
       </w:r>
     </w:p>
     <w:p>
@@ -55,12 +55,8 @@
       <w:pPr>
         <w:pStyle w:val="InfoBlue"/>
         <w:sectPr>
-          <w:headerReference w:type="even" r:id="rId8"/>
-          <w:headerReference w:type="default" r:id="rId9"/>
-          <w:footerReference w:type="even" r:id="rId10"/>
-          <w:footerReference w:type="default" r:id="rId11"/>
-          <w:headerReference w:type="first" r:id="rId12"/>
-          <w:footerReference w:type="first" r:id="rId13"/>
+          <w:headerReference w:type="default" r:id="rId8"/>
+          <w:footerReference w:type="even" r:id="rId9"/>
           <w:pgSz w:w="12240" w:h="15840" w:code="1"/>
           <w:pgMar w:top="1440" w:right="1440" w:bottom="1440" w:left="1440" w:header="720" w:footer="720" w:gutter="0"/>
           <w:cols w:space="720"/>
@@ -92,15 +88,15 @@
         <w:tblLook w:val="0000"/>
       </w:tblPr>
       <w:tblGrid>
-        <w:gridCol w:w="1668"/>
-        <w:gridCol w:w="1134"/>
-        <w:gridCol w:w="4398"/>
+        <w:gridCol w:w="2304"/>
+        <w:gridCol w:w="1152"/>
+        <w:gridCol w:w="3744"/>
         <w:gridCol w:w="2304"/>
       </w:tblGrid>
       <w:tr>
         <w:tc>
           <w:tcPr>
-            <w:tcW w:w="1668" w:type="dxa"/>
+            <w:tcW w:w="2304" w:type="dxa"/>
             <w:shd w:val="pct5" w:color="auto" w:fill="auto"/>
           </w:tcPr>
           <w:p>
@@ -121,7 +117,7 @@
         </w:tc>
         <w:tc>
           <w:tcPr>
-            <w:tcW w:w="1134" w:type="dxa"/>
+            <w:tcW w:w="1152" w:type="dxa"/>
             <w:shd w:val="pct5" w:color="auto" w:fill="auto"/>
           </w:tcPr>
           <w:p>
@@ -142,7 +138,7 @@
         </w:tc>
         <w:tc>
           <w:tcPr>
-            <w:tcW w:w="4398" w:type="dxa"/>
+            <w:tcW w:w="3744" w:type="dxa"/>
             <w:shd w:val="pct5" w:color="auto" w:fill="auto"/>
           </w:tcPr>
           <w:p>
@@ -189,7 +185,7 @@
         </w:trPr>
         <w:tc>
           <w:tcPr>
-            <w:tcW w:w="1668" w:type="dxa"/>
+            <w:tcW w:w="2304" w:type="dxa"/>
           </w:tcPr>
           <w:p>
             <w:pPr>
@@ -202,7 +198,7 @@
         </w:tc>
         <w:tc>
           <w:tcPr>
-            <w:tcW w:w="1134" w:type="dxa"/>
+            <w:tcW w:w="1152" w:type="dxa"/>
           </w:tcPr>
           <w:p>
             <w:pPr>
@@ -215,17 +211,14 @@
         </w:tc>
         <w:tc>
           <w:tcPr>
-            <w:tcW w:w="4398" w:type="dxa"/>
+            <w:tcW w:w="3744" w:type="dxa"/>
           </w:tcPr>
           <w:p>
             <w:pPr>
               <w:pStyle w:val="Tabletext"/>
             </w:pPr>
             <w:r>
-              <w:t>Viết hoàn chỉnh t</w:t>
-            </w:r>
-            <w:r>
-              <w:t>ài liệu mô tả tầm nhìn dự án</w:t>
+              <w:t>Tài liệu mô tả tầm nhìn dự án</w:t>
             </w:r>
           </w:p>
         </w:tc>
@@ -249,7 +242,7 @@
         </w:trPr>
         <w:tc>
           <w:tcPr>
-            <w:tcW w:w="1668" w:type="dxa"/>
+            <w:tcW w:w="2304" w:type="dxa"/>
           </w:tcPr>
           <w:p>
             <w:pPr>
@@ -262,7 +255,7 @@
         </w:tc>
         <w:tc>
           <w:tcPr>
-            <w:tcW w:w="1134" w:type="dxa"/>
+            <w:tcW w:w="1152" w:type="dxa"/>
           </w:tcPr>
           <w:p>
             <w:pPr>
@@ -278,14 +271,17 @@
         </w:tc>
         <w:tc>
           <w:tcPr>
-            <w:tcW w:w="4398" w:type="dxa"/>
+            <w:tcW w:w="3744" w:type="dxa"/>
           </w:tcPr>
           <w:p>
             <w:pPr>
               <w:pStyle w:val="Tabletext"/>
             </w:pPr>
             <w:r>
-              <w:t>Chỉnh sửa mục 3.1 và 4.1</w:t>
+              <w:t xml:space="preserve">Chỉnh sửa </w:t>
+            </w:r>
+            <w:r>
+              <w:t>theo ý kiến phản hồi</w:t>
             </w:r>
           </w:p>
         </w:tc>
@@ -309,32 +305,41 @@
         </w:trPr>
         <w:tc>
           <w:tcPr>
-            <w:tcW w:w="1668" w:type="dxa"/>
+            <w:tcW w:w="2304" w:type="dxa"/>
           </w:tcPr>
           <w:p>
             <w:pPr>
               <w:pStyle w:val="Tabletext"/>
             </w:pPr>
+            <w:r>
+              <w:t>19/3/2012</w:t>
+            </w:r>
           </w:p>
         </w:tc>
         <w:tc>
           <w:tcPr>
-            <w:tcW w:w="1134" w:type="dxa"/>
+            <w:tcW w:w="1152" w:type="dxa"/>
           </w:tcPr>
           <w:p>
             <w:pPr>
               <w:pStyle w:val="Tabletext"/>
             </w:pPr>
+            <w:r>
+              <w:t>1.2</w:t>
+            </w:r>
           </w:p>
         </w:tc>
         <w:tc>
           <w:tcPr>
-            <w:tcW w:w="4398" w:type="dxa"/>
+            <w:tcW w:w="3744" w:type="dxa"/>
           </w:tcPr>
           <w:p>
             <w:pPr>
               <w:pStyle w:val="Tabletext"/>
             </w:pPr>
+            <w:r>
+              <w:t>Chỉnh sửa bổ sung theo ý kiến phản hồi</w:t>
+            </w:r>
           </w:p>
         </w:tc>
         <w:tc>
@@ -345,6 +350,9 @@
             <w:pPr>
               <w:pStyle w:val="Tabletext"/>
             </w:pPr>
+            <w:r>
+              <w:t>Nguyễn Minh Thuận</w:t>
+            </w:r>
           </w:p>
         </w:tc>
       </w:tr>
@@ -354,7 +362,7 @@
         </w:trPr>
         <w:tc>
           <w:tcPr>
-            <w:tcW w:w="1668" w:type="dxa"/>
+            <w:tcW w:w="2304" w:type="dxa"/>
           </w:tcPr>
           <w:p>
             <w:pPr>
@@ -364,7 +372,7 @@
         </w:tc>
         <w:tc>
           <w:tcPr>
-            <w:tcW w:w="1134" w:type="dxa"/>
+            <w:tcW w:w="1152" w:type="dxa"/>
           </w:tcPr>
           <w:p>
             <w:pPr>
@@ -374,7 +382,7 @@
         </w:tc>
         <w:tc>
           <w:tcPr>
-            <w:tcW w:w="4398" w:type="dxa"/>
+            <w:tcW w:w="3744" w:type="dxa"/>
           </w:tcPr>
           <w:p>
             <w:pPr>
@@ -1320,47 +1328,62 @@
     </w:p>
     <w:p>
       <w:pPr>
+        <w:widowControl/>
+        <w:spacing w:line="240" w:lineRule="auto"/>
         <w:ind w:left="720"/>
-      </w:pPr>
-      <w:r>
-        <w:t>Nhà hàng X cần 1 trang web quản lý việc đặt bàn và chọn món ăn cho khách hàng qua mạng, đồng thời nhà hàng muốn quảng cáo thương hiệu để thu hút nhiều khách hàng.</w:t>
+        <w:rPr>
+          <w:sz w:val="24"/>
+          <w:szCs w:val="24"/>
+          <w:lang w:val="es-GT"/>
+        </w:rPr>
+      </w:pPr>
+      <w:r>
+        <w:rPr>
+          <w:sz w:val="24"/>
+          <w:szCs w:val="24"/>
+          <w:lang w:val="es-GT"/>
+        </w:rPr>
+        <w:t>Đây là một dự án xây dựng một trang web để giới thiệu và quảng bá hình ảnh của một nhà hàng 5 sao ở TP.HCM. Khách hàng có thể tham quan nhà hàng hay xem các món ăn ở đây một cách gián tiếp nhưng sinh động bằng hình ảnh và các đoạn clip ngắn. Ngoài ra, trang web này cũng là nơi để khách hàng để bình luận và góp ý cho  nhà hàng để nhà hàng cải thiện ngày càng tốt hơn. Đặc biệt, khách hàng có thể thông qua trang web này để đặt bàn và món ăn một cách tiện lợi nhanh chóng trước khi tới đây để nhà hàng có thể chuẩn bị tiếp đón và phục vụ một cách tốt nhất.</w:t>
       </w:r>
     </w:p>
     <w:p>
       <w:pPr>
-        <w:pStyle w:val="BodyText"/>
+        <w:widowControl/>
         <w:spacing w:line="240" w:lineRule="auto"/>
         <w:ind w:left="720"/>
-      </w:pPr>
-      <w:r>
-        <w:t>Trang web</w:t>
-      </w:r>
-      <w:r>
-        <w:t xml:space="preserve"> ra đời giúp việc </w:t>
-      </w:r>
-      <w:r>
-        <w:t>quản lý nhà hàng được</w:t>
-      </w:r>
-      <w:r>
-        <w:t xml:space="preserve"> nhanh chóng, dễ dàng hơn, giúp cho </w:t>
-      </w:r>
-      <w:r>
-        <w:t>khách hàng</w:t>
-      </w:r>
-      <w:r>
-        <w:t xml:space="preserve"> dễ dàng tiếp cận </w:t>
-      </w:r>
-      <w:r>
-        <w:t xml:space="preserve">với </w:t>
-      </w:r>
-      <w:r>
-        <w:t xml:space="preserve">các dịch vụ </w:t>
-      </w:r>
-      <w:r>
-        <w:t>của nhà hàng</w:t>
-      </w:r>
-      <w:r>
-        <w:t xml:space="preserve"> một cách nhanh chóng và cực kỳ tiện lợi.</w:t>
+        <w:rPr>
+          <w:sz w:val="24"/>
+          <w:szCs w:val="24"/>
+          <w:lang w:val="es-GT"/>
+        </w:rPr>
+      </w:pPr>
+      <w:r>
+        <w:rPr>
+          <w:sz w:val="24"/>
+          <w:szCs w:val="24"/>
+          <w:lang w:val="es-GT"/>
+        </w:rPr>
+        <w:t>Trang web ngoài phục vụ cho khách hàng cũng là 1 nơi để nhân viên quản lý thông tin của nhà hàng. Nhân viên nhà hàng có thể quản lý thực đơn ở đây, cũng như xem phiếu đặt chỗ và danh sách món ăn của khách hàng để báo cho các bộ phận liên quan chuẩn bị trước.</w:t>
+      </w:r>
+    </w:p>
+    <w:p>
+      <w:pPr>
+        <w:widowControl/>
+        <w:spacing w:line="240" w:lineRule="auto"/>
+        <w:ind w:left="720"/>
+        <w:rPr>
+          <w:sz w:val="24"/>
+          <w:szCs w:val="24"/>
+          <w:lang w:val="es-GT"/>
+        </w:rPr>
+      </w:pPr>
+      <w:r>
+        <w:rPr>
+          <w:sz w:val="24"/>
+          <w:szCs w:val="24"/>
+          <w:lang w:val="es-GT"/>
+        </w:rPr>
+        <w:t>Trang web ra đời giúp việc quản lý nhà hàng được nhanh chóng, dễ dàng hơn, giúp cho khách hàng dễ dàng tiếp cận với các dịch vụ của nhà hàng một cách nhanh chóng và cực kỳ tiện lợi.</w:t>
       </w:r>
     </w:p>
     <w:p>
@@ -1979,6 +2002,7 @@
                 <w:sz w:val="24"/>
                 <w:szCs w:val="24"/>
               </w:rPr>
+              <w:lastRenderedPageBreak/>
               <w:t>Web Application for Restaurant Management</w:t>
             </w:r>
           </w:p>
@@ -2241,15 +2265,7 @@
                 <w:sz w:val="24"/>
                 <w:szCs w:val="24"/>
               </w:rPr>
-              <w:t xml:space="preserve">Cung cấp các chức năng cần thiết để tiện cho việc quản lý nhà hàng, giao diện thân thiện, dễ sử dụng, không gây phiền phức cho khác hàng, có thể quảng bá </w:t>
-            </w:r>
-            <w:r>
-              <w:rPr>
-                <w:sz w:val="24"/>
-                <w:szCs w:val="24"/>
-              </w:rPr>
-              <w:lastRenderedPageBreak/>
-              <w:t>rộng rãi và nâng cao uy tín nhà hàng</w:t>
+              <w:t>Cung cấp các chức năng cần thiết để tiện cho việc quản lý nhà hàng, giao diện thân thiện, dễ sử dụng, không gây phiền phức cho khác hàng, có thể quảng bá rộng rãi và nâng cao uy tín nhà hàng</w:t>
             </w:r>
             <w:r>
               <w:rPr>
@@ -2578,7 +2594,7 @@
                 <w:sz w:val="24"/>
                 <w:szCs w:val="24"/>
               </w:rPr>
-              <w:t>Khách hàng</w:t>
+              <w:t>User</w:t>
             </w:r>
           </w:p>
         </w:tc>
@@ -3184,7 +3200,15 @@
                 <w:sz w:val="24"/>
                 <w:szCs w:val="24"/>
               </w:rPr>
-              <w:t>Xem qua project, đặt biệt là những tính năng có liên quan đến tính tiện dụng của chức năng quản lý trang web.</w:t>
+              <w:t xml:space="preserve">Xem qua project, đặt biệt là những tính năng có liên quan đến tính </w:t>
+            </w:r>
+            <w:r>
+              <w:rPr>
+                <w:sz w:val="24"/>
+                <w:szCs w:val="24"/>
+              </w:rPr>
+              <w:lastRenderedPageBreak/>
+              <w:t>tiện dụng của chức năng quản lý trang web.</w:t>
             </w:r>
           </w:p>
         </w:tc>
@@ -3222,6 +3246,7 @@
                 <w:sz w:val="24"/>
                 <w:szCs w:val="24"/>
               </w:rPr>
+              <w:lastRenderedPageBreak/>
               <w:t>Deliverables</w:t>
             </w:r>
           </w:p>
@@ -3557,7 +3582,7 @@
                 <w:sz w:val="24"/>
                 <w:szCs w:val="24"/>
               </w:rPr>
-              <w:t>Khách hàng</w:t>
+              <w:t>User</w:t>
             </w:r>
           </w:p>
         </w:tc>
@@ -3746,7 +3771,6 @@
                 <w:sz w:val="24"/>
                 <w:szCs w:val="24"/>
               </w:rPr>
-              <w:lastRenderedPageBreak/>
               <w:t>Success Criteria</w:t>
             </w:r>
           </w:p>
@@ -4049,7 +4073,7 @@
           <w:numId w:val="1"/>
         </w:numPr>
       </w:pPr>
-      <w:hyperlink r:id="rId14" w:anchor="_Toc485116487" w:history="1">
+      <w:hyperlink r:id="rId10" w:anchor="_Toc485116487" w:history="1">
         <w:bookmarkStart w:id="36" w:name="_Toc319582081"/>
         <w:bookmarkStart w:id="37" w:name="_Toc319697754"/>
         <w:r>
@@ -4068,7 +4092,7 @@
           <w:numId w:val="55"/>
         </w:numPr>
         <w:spacing w:line="240" w:lineRule="auto"/>
-        <w:ind w:left="993" w:hanging="426"/>
+        <w:ind w:left="1134"/>
         <w:rPr>
           <w:sz w:val="24"/>
           <w:szCs w:val="24"/>
@@ -4091,7 +4115,7 @@
           <w:numId w:val="55"/>
         </w:numPr>
         <w:spacing w:line="240" w:lineRule="auto"/>
-        <w:ind w:left="993" w:hanging="426"/>
+        <w:ind w:left="1134"/>
         <w:rPr>
           <w:sz w:val="24"/>
           <w:szCs w:val="24"/>
@@ -4114,18 +4138,28 @@
           <w:numId w:val="55"/>
         </w:numPr>
         <w:spacing w:line="240" w:lineRule="auto"/>
-        <w:ind w:left="993" w:hanging="426"/>
+        <w:ind w:left="1134"/>
         <w:rPr>
           <w:sz w:val="24"/>
           <w:szCs w:val="24"/>
+          <w:lang w:val="es-GT"/>
         </w:rPr>
       </w:pPr>
       <w:r>
         <w:rPr>
           <w:sz w:val="24"/>
           <w:szCs w:val="24"/>
-        </w:rPr>
-        <w:t>Chú trọng vào chức năng tham quan nhà hàng, các hình ảnh phải có hiệu ứng hiển thị bắt mắt, ảnh có tiêu đề rõ ràng, có phân chia mục cho từng ảnh. Mục đích cuối cùng là làm cho khách hàng cảm giác như đang ở trong nhà hàng thực sự.</w:t>
+          <w:lang w:val="es-GT"/>
+        </w:rPr>
+        <w:t xml:space="preserve">Chú trọng vào chức năng tham quan nhà hàng, các hình ảnh phải có hiệu ứng hiển thị bắt mắt, ảnh có tiêu đề rõ ràng, có phân chia mục cho từng ảnh. </w:t>
+      </w:r>
+      <w:r>
+        <w:rPr>
+          <w:sz w:val="24"/>
+          <w:szCs w:val="24"/>
+          <w:lang w:val="es-GT"/>
+        </w:rPr>
+        <w:t>Mục đích cuối cùng là làm cho khách hàng cảm giác như đang ở trong nhà hàng thực sự.</w:t>
       </w:r>
     </w:p>
     <w:p>
@@ -4137,16 +4171,18 @@
           <w:numId w:val="55"/>
         </w:numPr>
         <w:spacing w:line="240" w:lineRule="auto"/>
-        <w:ind w:left="993" w:hanging="426"/>
+        <w:ind w:left="1134"/>
         <w:rPr>
           <w:sz w:val="24"/>
           <w:szCs w:val="24"/>
+          <w:lang w:val="es-GT"/>
         </w:rPr>
       </w:pPr>
       <w:r>
         <w:rPr>
           <w:sz w:val="24"/>
           <w:szCs w:val="24"/>
+          <w:lang w:val="es-GT"/>
         </w:rPr>
         <w:t>Chức năng đặt bàn trực quan, từ lúc chọn bàn, chọn món ăn, cho tới lúc có kết quả, phải hiển thị các hình ảnh của món ăn.</w:t>
       </w:r>
@@ -4160,16 +4196,18 @@
           <w:numId w:val="55"/>
         </w:numPr>
         <w:spacing w:line="240" w:lineRule="auto"/>
-        <w:ind w:left="993" w:hanging="426"/>
+        <w:ind w:left="1134"/>
         <w:rPr>
           <w:sz w:val="24"/>
           <w:szCs w:val="24"/>
+          <w:lang w:val="es-GT"/>
         </w:rPr>
       </w:pPr>
       <w:r>
         <w:rPr>
           <w:sz w:val="24"/>
           <w:szCs w:val="24"/>
+          <w:lang w:val="es-GT"/>
         </w:rPr>
         <w:t>Hiển thị địa chỉ nhà hàng bằng google map giúp khách hàng dễ dàng xác định vị trí.</w:t>
       </w:r>
@@ -4183,7 +4221,7 @@
           <w:numId w:val="55"/>
         </w:numPr>
         <w:spacing w:line="240" w:lineRule="auto"/>
-        <w:ind w:left="993" w:hanging="426"/>
+        <w:ind w:left="1134"/>
         <w:rPr>
           <w:sz w:val="24"/>
           <w:szCs w:val="24"/>
@@ -4227,7 +4265,7 @@
           <w:numId w:val="55"/>
         </w:numPr>
         <w:spacing w:line="240" w:lineRule="auto"/>
-        <w:ind w:left="993" w:hanging="426"/>
+        <w:ind w:left="1134"/>
         <w:rPr>
           <w:sz w:val="24"/>
           <w:szCs w:val="24"/>
@@ -4250,7 +4288,7 @@
           <w:numId w:val="55"/>
         </w:numPr>
         <w:spacing w:line="240" w:lineRule="auto"/>
-        <w:ind w:left="993" w:hanging="426"/>
+        <w:ind w:left="1134"/>
         <w:rPr>
           <w:sz w:val="24"/>
           <w:szCs w:val="24"/>
@@ -4294,7 +4332,7 @@
           <w:numId w:val="55"/>
         </w:numPr>
         <w:spacing w:line="240" w:lineRule="auto"/>
-        <w:ind w:left="993" w:hanging="426"/>
+        <w:ind w:left="1134"/>
         <w:rPr>
           <w:sz w:val="24"/>
           <w:szCs w:val="24"/>
@@ -4352,7 +4390,7 @@
           <w:numId w:val="55"/>
         </w:numPr>
         <w:spacing w:line="240" w:lineRule="auto"/>
-        <w:ind w:left="993" w:hanging="426"/>
+        <w:ind w:left="1134"/>
         <w:rPr>
           <w:sz w:val="24"/>
           <w:szCs w:val="24"/>
@@ -4363,6 +4401,7 @@
           <w:sz w:val="24"/>
           <w:szCs w:val="24"/>
         </w:rPr>
+        <w:lastRenderedPageBreak/>
         <w:t>Các chức năng được đặt đúng theo tên, menu được trình bày nổi bật, tên menu ngắn gọn nhưng thể hiện đầy đủ ý nghĩa giúp người dùng dễ nhớ dễ thao tác khi tiếp cận trang web</w:t>
       </w:r>
       <w:r>
@@ -4382,7 +4421,7 @@
           <w:numId w:val="55"/>
         </w:numPr>
         <w:spacing w:line="240" w:lineRule="auto"/>
-        <w:ind w:left="993" w:hanging="426"/>
+        <w:ind w:left="1134"/>
         <w:rPr>
           <w:sz w:val="24"/>
           <w:szCs w:val="24"/>
@@ -4426,7 +4465,7 @@
           <w:numId w:val="55"/>
         </w:numPr>
         <w:spacing w:line="240" w:lineRule="auto"/>
-        <w:ind w:left="993" w:hanging="426"/>
+        <w:ind w:left="1134"/>
         <w:rPr>
           <w:sz w:val="24"/>
           <w:szCs w:val="24"/>
@@ -4449,7 +4488,7 @@
           <w:numId w:val="55"/>
         </w:numPr>
         <w:spacing w:line="240" w:lineRule="auto"/>
-        <w:ind w:left="993" w:hanging="426"/>
+        <w:ind w:left="1134"/>
         <w:rPr>
           <w:sz w:val="24"/>
           <w:szCs w:val="24"/>
@@ -4472,7 +4511,7 @@
           <w:numId w:val="55"/>
         </w:numPr>
         <w:spacing w:line="240" w:lineRule="auto"/>
-        <w:ind w:left="993" w:hanging="426"/>
+        <w:ind w:left="1134"/>
         <w:rPr>
           <w:sz w:val="24"/>
           <w:szCs w:val="24"/>
@@ -4495,7 +4534,7 @@
           <w:numId w:val="55"/>
         </w:numPr>
         <w:spacing w:line="240" w:lineRule="auto"/>
-        <w:ind w:left="993" w:hanging="426"/>
+        <w:ind w:left="1134"/>
         <w:rPr>
           <w:sz w:val="24"/>
           <w:szCs w:val="24"/>
@@ -4510,10 +4549,10 @@
       </w:r>
     </w:p>
     <w:sectPr>
-      <w:headerReference w:type="default" r:id="rId15"/>
-      <w:footerReference w:type="default" r:id="rId16"/>
-      <w:headerReference w:type="first" r:id="rId17"/>
-      <w:footerReference w:type="first" r:id="rId18"/>
+      <w:headerReference w:type="default" r:id="rId11"/>
+      <w:footerReference w:type="default" r:id="rId12"/>
+      <w:headerReference w:type="first" r:id="rId13"/>
+      <w:footerReference w:type="first" r:id="rId14"/>
       <w:pgSz w:w="12240" w:h="15840" w:code="1"/>
       <w:pgMar w:top="1440" w:right="1440" w:bottom="1440" w:left="1440" w:header="720" w:footer="720" w:gutter="0"/>
       <w:cols w:space="720"/>
@@ -4524,7 +4563,7 @@
 
 <file path=word/endnotes.xml><?xml version="1.0" encoding="utf-8"?>
 <w:endnotes xmlns:ve="http://schemas.openxmlformats.org/markup-compatibility/2006" xmlns:o="urn:schemas-microsoft-com:office:office" xmlns:r="http://schemas.openxmlformats.org/officeDocument/2006/relationships" xmlns:m="http://schemas.openxmlformats.org/officeDocument/2006/math" xmlns:v="urn:schemas-microsoft-com:vml" xmlns:wp="http://schemas.openxmlformats.org/drawingml/2006/wordprocessingDrawing" xmlns:w10="urn:schemas-microsoft-com:office:word" xmlns:w="http://schemas.openxmlformats.org/wordprocessingml/2006/main" xmlns:wne="http://schemas.microsoft.com/office/word/2006/wordml">
-  <w:endnote w:type="separator" w:id="-1">
+  <w:endnote w:type="separator" w:id="0">
     <w:p>
       <w:pPr>
         <w:spacing w:line="240" w:lineRule="auto"/>
@@ -4534,7 +4573,7 @@
       </w:r>
     </w:p>
   </w:endnote>
-  <w:endnote w:type="continuationSeparator" w:id="0">
+  <w:endnote w:type="continuationSeparator" w:id="1">
     <w:p>
       <w:pPr>
         <w:spacing w:line="240" w:lineRule="auto"/>
@@ -4586,26 +4625,6 @@
 </file>
 
 <file path=word/footer2.xml><?xml version="1.0" encoding="utf-8"?>
-<w:ftr xmlns:ve="http://schemas.openxmlformats.org/markup-compatibility/2006" xmlns:o="urn:schemas-microsoft-com:office:office" xmlns:r="http://schemas.openxmlformats.org/officeDocument/2006/relationships" xmlns:m="http://schemas.openxmlformats.org/officeDocument/2006/math" xmlns:v="urn:schemas-microsoft-com:vml" xmlns:wp="http://schemas.openxmlformats.org/drawingml/2006/wordprocessingDrawing" xmlns:w10="urn:schemas-microsoft-com:office:word" xmlns:w="http://schemas.openxmlformats.org/wordprocessingml/2006/main" xmlns:wne="http://schemas.microsoft.com/office/word/2006/wordml">
-  <w:p>
-    <w:pPr>
-      <w:pStyle w:val="Footer"/>
-    </w:pPr>
-  </w:p>
-</w:ftr>
-</file>
-
-<file path=word/footer3.xml><?xml version="1.0" encoding="utf-8"?>
-<w:ftr xmlns:ve="http://schemas.openxmlformats.org/markup-compatibility/2006" xmlns:o="urn:schemas-microsoft-com:office:office" xmlns:r="http://schemas.openxmlformats.org/officeDocument/2006/relationships" xmlns:m="http://schemas.openxmlformats.org/officeDocument/2006/math" xmlns:v="urn:schemas-microsoft-com:vml" xmlns:wp="http://schemas.openxmlformats.org/drawingml/2006/wordprocessingDrawing" xmlns:w10="urn:schemas-microsoft-com:office:word" xmlns:w="http://schemas.openxmlformats.org/wordprocessingml/2006/main" xmlns:wne="http://schemas.microsoft.com/office/word/2006/wordml">
-  <w:p>
-    <w:pPr>
-      <w:pStyle w:val="Footer"/>
-    </w:pPr>
-  </w:p>
-</w:ftr>
-</file>
-
-<file path=word/footer4.xml><?xml version="1.0" encoding="utf-8"?>
 <w:ftr xmlns:ve="http://schemas.openxmlformats.org/markup-compatibility/2006" xmlns:o="urn:schemas-microsoft-com:office:office" xmlns:r="http://schemas.openxmlformats.org/officeDocument/2006/relationships" xmlns:m="http://schemas.openxmlformats.org/officeDocument/2006/math" xmlns:v="urn:schemas-microsoft-com:vml" xmlns:wp="http://schemas.openxmlformats.org/drawingml/2006/wordprocessingDrawing" xmlns:w10="urn:schemas-microsoft-com:office:word" xmlns:w="http://schemas.openxmlformats.org/wordprocessingml/2006/main" xmlns:wne="http://schemas.microsoft.com/office/word/2006/wordml">
   <w:tbl>
     <w:tblPr>
@@ -4642,7 +4661,7 @@
             <w:ind w:right="360"/>
           </w:pPr>
           <w:r>
-            <w:t>Lưu hành nội bộ</w:t>
+            <w:t>Confidential</w:t>
           </w:r>
         </w:p>
       </w:tc>
@@ -4683,10 +4702,7 @@
             <w:jc w:val="right"/>
           </w:pPr>
           <w:r>
-            <w:t>Trang</w:t>
-          </w:r>
-          <w:r>
-            <w:t xml:space="preserve"> </w:t>
+            <w:t xml:space="preserve">Page </w:t>
           </w:r>
           <w:r>
             <w:rPr>
@@ -4731,7 +4747,7 @@
 </w:ftr>
 </file>
 
-<file path=word/footer5.xml><?xml version="1.0" encoding="utf-8"?>
+<file path=word/footer3.xml><?xml version="1.0" encoding="utf-8"?>
 <w:ftr xmlns:ve="http://schemas.openxmlformats.org/markup-compatibility/2006" xmlns:o="urn:schemas-microsoft-com:office:office" xmlns:r="http://schemas.openxmlformats.org/officeDocument/2006/relationships" xmlns:m="http://schemas.openxmlformats.org/officeDocument/2006/math" xmlns:v="urn:schemas-microsoft-com:vml" xmlns:wp="http://schemas.openxmlformats.org/drawingml/2006/wordprocessingDrawing" xmlns:w10="urn:schemas-microsoft-com:office:word" xmlns:w="http://schemas.openxmlformats.org/wordprocessingml/2006/main" xmlns:wne="http://schemas.microsoft.com/office/word/2006/wordml">
   <w:p>
     <w:pPr>
@@ -4743,7 +4759,7 @@
 
 <file path=word/footnotes.xml><?xml version="1.0" encoding="utf-8"?>
 <w:footnotes xmlns:ve="http://schemas.openxmlformats.org/markup-compatibility/2006" xmlns:o="urn:schemas-microsoft-com:office:office" xmlns:r="http://schemas.openxmlformats.org/officeDocument/2006/relationships" xmlns:m="http://schemas.openxmlformats.org/officeDocument/2006/math" xmlns:v="urn:schemas-microsoft-com:vml" xmlns:wp="http://schemas.openxmlformats.org/drawingml/2006/wordprocessingDrawing" xmlns:w10="urn:schemas-microsoft-com:office:word" xmlns:w="http://schemas.openxmlformats.org/wordprocessingml/2006/main" xmlns:wne="http://schemas.microsoft.com/office/word/2006/wordml">
-  <w:footnote w:type="separator" w:id="-1">
+  <w:footnote w:type="separator" w:id="0">
     <w:p>
       <w:pPr>
         <w:spacing w:line="240" w:lineRule="auto"/>
@@ -4753,7 +4769,7 @@
       </w:r>
     </w:p>
   </w:footnote>
-  <w:footnote w:type="continuationSeparator" w:id="0">
+  <w:footnote w:type="continuationSeparator" w:id="1">
     <w:p>
       <w:pPr>
         <w:spacing w:line="240" w:lineRule="auto"/>
@@ -4767,16 +4783,6 @@
 </file>
 
 <file path=word/header1.xml><?xml version="1.0" encoding="utf-8"?>
-<w:hdr xmlns:ve="http://schemas.openxmlformats.org/markup-compatibility/2006" xmlns:o="urn:schemas-microsoft-com:office:office" xmlns:r="http://schemas.openxmlformats.org/officeDocument/2006/relationships" xmlns:m="http://schemas.openxmlformats.org/officeDocument/2006/math" xmlns:v="urn:schemas-microsoft-com:vml" xmlns:wp="http://schemas.openxmlformats.org/drawingml/2006/wordprocessingDrawing" xmlns:w10="urn:schemas-microsoft-com:office:word" xmlns:w="http://schemas.openxmlformats.org/wordprocessingml/2006/main" xmlns:wne="http://schemas.microsoft.com/office/word/2006/wordml">
-  <w:p>
-    <w:pPr>
-      <w:pStyle w:val="Header"/>
-    </w:pPr>
-  </w:p>
-</w:hdr>
-</file>
-
-<file path=word/header2.xml><?xml version="1.0" encoding="utf-8"?>
 <w:hdr xmlns:ve="http://schemas.openxmlformats.org/markup-compatibility/2006" xmlns:o="urn:schemas-microsoft-com:office:office" xmlns:r="http://schemas.openxmlformats.org/officeDocument/2006/relationships" xmlns:m="http://schemas.openxmlformats.org/officeDocument/2006/math" xmlns:v="urn:schemas-microsoft-com:vml" xmlns:wp="http://schemas.openxmlformats.org/drawingml/2006/wordprocessingDrawing" xmlns:w10="urn:schemas-microsoft-com:office:word" xmlns:w="http://schemas.openxmlformats.org/wordprocessingml/2006/main" xmlns:wne="http://schemas.microsoft.com/office/word/2006/wordml">
   <w:p>
     <w:pPr>
@@ -4836,17 +4842,7 @@
 </w:hdr>
 </file>
 
-<file path=word/header3.xml><?xml version="1.0" encoding="utf-8"?>
-<w:hdr xmlns:ve="http://schemas.openxmlformats.org/markup-compatibility/2006" xmlns:o="urn:schemas-microsoft-com:office:office" xmlns:r="http://schemas.openxmlformats.org/officeDocument/2006/relationships" xmlns:m="http://schemas.openxmlformats.org/officeDocument/2006/math" xmlns:v="urn:schemas-microsoft-com:vml" xmlns:wp="http://schemas.openxmlformats.org/drawingml/2006/wordprocessingDrawing" xmlns:w10="urn:schemas-microsoft-com:office:word" xmlns:w="http://schemas.openxmlformats.org/wordprocessingml/2006/main" xmlns:wne="http://schemas.microsoft.com/office/word/2006/wordml">
-  <w:p>
-    <w:pPr>
-      <w:pStyle w:val="Header"/>
-    </w:pPr>
-  </w:p>
-</w:hdr>
-</file>
-
-<file path=word/header4.xml><?xml version="1.0" encoding="utf-8"?>
+<file path=word/header2.xml><?xml version="1.0" encoding="utf-8"?>
 <w:hdr xmlns:ve="http://schemas.openxmlformats.org/markup-compatibility/2006" xmlns:o="urn:schemas-microsoft-com:office:office" xmlns:r="http://schemas.openxmlformats.org/officeDocument/2006/relationships" xmlns:m="http://schemas.openxmlformats.org/officeDocument/2006/math" xmlns:v="urn:schemas-microsoft-com:vml" xmlns:wp="http://schemas.openxmlformats.org/drawingml/2006/wordprocessingDrawing" xmlns:w10="urn:schemas-microsoft-com:office:word" xmlns:w="http://schemas.openxmlformats.org/wordprocessingml/2006/main" xmlns:wne="http://schemas.microsoft.com/office/word/2006/wordml">
   <w:tbl>
     <w:tblPr>
@@ -4890,7 +4886,7 @@
             <w:ind w:right="68"/>
           </w:pPr>
           <w:r>
-            <w:t xml:space="preserve">  Version:           1.1</w:t>
+            <w:t xml:space="preserve">  Version:           1.2</w:t>
           </w:r>
         </w:p>
       </w:tc>
@@ -4908,7 +4904,13 @@
         </w:tcPr>
         <w:p>
           <w:r>
-            <w:t xml:space="preserve">  Date:  16/03</w:t>
+            <w:t xml:space="preserve">  Date:  1</w:t>
+          </w:r>
+          <w:r>
+            <w:t>9</w:t>
+          </w:r>
+          <w:r>
+            <w:t>/03</w:t>
           </w:r>
           <w:r>
             <w:t>/</w:t>
@@ -4933,7 +4935,7 @@
         </w:tcPr>
         <w:p>
           <w:r>
-            <w:t>WARM-PV</w:t>
+            <w:t>&lt;document identifier&gt;</w:t>
           </w:r>
         </w:p>
       </w:tc>
@@ -4947,7 +4949,7 @@
 </w:hdr>
 </file>
 
-<file path=word/header5.xml><?xml version="1.0" encoding="utf-8"?>
+<file path=word/header3.xml><?xml version="1.0" encoding="utf-8"?>
 <w:hdr xmlns:ve="http://schemas.openxmlformats.org/markup-compatibility/2006" xmlns:o="urn:schemas-microsoft-com:office:office" xmlns:r="http://schemas.openxmlformats.org/officeDocument/2006/relationships" xmlns:m="http://schemas.openxmlformats.org/officeDocument/2006/math" xmlns:v="urn:schemas-microsoft-com:vml" xmlns:wp="http://schemas.openxmlformats.org/drawingml/2006/wordprocessingDrawing" xmlns:w10="urn:schemas-microsoft-com:office:word" xmlns:w="http://schemas.openxmlformats.org/wordprocessingml/2006/main" xmlns:wne="http://schemas.microsoft.com/office/word/2006/wordml">
   <w:p>
     <w:pPr>
@@ -13005,7 +13007,7 @@
 </file>
 
 <file path=customXml/itemProps1.xml><?xml version="1.0" encoding="utf-8"?>
-<ds:datastoreItem xmlns:ds="http://schemas.openxmlformats.org/officeDocument/2006/customXml" ds:itemID="{A9809C29-AAB4-4F0A-A39C-7F612C3535B9}">
+<ds:datastoreItem xmlns:ds="http://schemas.openxmlformats.org/officeDocument/2006/customXml" ds:itemID="{B976BA76-B293-4BA6-B469-38DB962ADA2E}">
   <ds:schemaRefs>
     <ds:schemaRef ds:uri="http://schemas.openxmlformats.org/officeDocument/2006/bibliography"/>
   </ds:schemaRefs>

</xml_diff>